<commit_message>
almost there week 8
</commit_message>
<xml_diff>
--- a/documents/WeeklyChecklists/Week7Checklist.docx
+++ b/documents/WeeklyChecklists/Week7Checklist.docx
@@ -24,27 +24,7 @@
           <w:sz w:val="28"/>
           <w:szCs w:val="28"/>
         </w:rPr>
-        <w:t xml:space="preserve">Week </w:t>
-      </w:r>
-      <w:r>
-        <w:rPr>
-          <w:rFonts w:ascii="Arial" w:hAnsi="Arial"/>
-          <w:b/>
-          <w:bCs/>
-          <w:sz w:val="28"/>
-          <w:szCs w:val="28"/>
-        </w:rPr>
-        <w:t>7</w:t>
-      </w:r>
-      <w:r>
-        <w:rPr>
-          <w:rFonts w:ascii="Arial" w:hAnsi="Arial"/>
-          <w:b/>
-          <w:bCs/>
-          <w:sz w:val="28"/>
-          <w:szCs w:val="28"/>
-        </w:rPr>
-        <w:t>:</w:t>
+        <w:t>Week 7:</w:t>
       </w:r>
     </w:p>
     <w:p>
@@ -252,13 +232,7 @@
               <w:rPr>
                 <w:rFonts w:ascii="Arial" w:hAnsi="Arial"/>
               </w:rPr>
-              <w:t xml:space="preserve">Kevin: Day </w:t>
-            </w:r>
-            <w:r>
-              <w:rPr>
-                <w:rFonts w:ascii="Arial" w:hAnsi="Arial"/>
-              </w:rPr>
-              <w:t>11 (dog bowl)</w:t>
+              <w:t>Kevin: Day 11 (dog bowl)</w:t>
             </w:r>
           </w:p>
         </w:tc>
@@ -355,19 +329,7 @@
               <w:rPr>
                 <w:rFonts w:ascii="Arial" w:hAnsi="Arial"/>
               </w:rPr>
-              <w:t>Kevin: Day 1</w:t>
-            </w:r>
-            <w:r>
-              <w:rPr>
-                <w:rFonts w:ascii="Arial" w:hAnsi="Arial"/>
-              </w:rPr>
-              <w:t>2</w:t>
-            </w:r>
-            <w:r>
-              <w:rPr>
-                <w:rFonts w:ascii="Arial" w:hAnsi="Arial"/>
-              </w:rPr>
-              <w:t xml:space="preserve"> (</w:t>
+              <w:t>Kevin: Day 12 (</w:t>
             </w:r>
             <w:r>
               <w:rPr>
@@ -481,19 +443,7 @@
               <w:rPr>
                 <w:rFonts w:ascii="Arial" w:hAnsi="Arial"/>
               </w:rPr>
-              <w:t>Kevin: Day 1</w:t>
-            </w:r>
-            <w:r>
-              <w:rPr>
-                <w:rFonts w:ascii="Arial" w:hAnsi="Arial"/>
-              </w:rPr>
-              <w:t xml:space="preserve">3 </w:t>
-            </w:r>
-            <w:r>
-              <w:rPr>
-                <w:rFonts w:ascii="Arial" w:hAnsi="Arial"/>
-              </w:rPr>
-              <w:t>(l</w:t>
+              <w:t>Kevin: Day 13 (</w:t>
             </w:r>
             <w:r>
               <w:rPr>

</xml_diff>